<commit_message>
Add P04. Pizza Calories
</commit_message>
<xml_diff>
--- a/Exercises/02_Encapsulation/03. CSharp-OOP-Encapsulation-Exercises.docx
+++ b/Exercises/02_Encapsulation/03. CSharp-OOP-Encapsulation-Exercises.docx
@@ -1129,8 +1129,6 @@
       <w:r>
         <w:t>Step 3. Validate Data Properly</w:t>
       </w:r>
-      <w:bookmarkStart w:id="0" w:name="_GoBack"/>
-      <w:bookmarkEnd w:id="0"/>
     </w:p>
     <w:p>
       <w:pPr>
@@ -2207,7 +2205,6 @@
         <w:rPr>
           <w:lang w:eastAsia="ja-JP"/>
         </w:rPr>
-        <w:lastRenderedPageBreak/>
         <w:t>Examples</w:t>
       </w:r>
     </w:p>
@@ -3388,7 +3385,6 @@
     </w:p>
     <w:p>
       <w:r>
-        <w:lastRenderedPageBreak/>
         <w:t>Everything that the class should expose is a getter for the calories per gram. Your task is to create the class with a proper constructor, fields, getters and setters. Make sure you use the proper access modifiers.</w:t>
       </w:r>
     </w:p>
@@ -4129,6 +4125,8 @@
         <w:t>Your task is to create the class with a proper constructor, fields, getters and setters. Make sure you use the proper access modifiers.</w:t>
       </w:r>
     </w:p>
+    <w:p/>
+    <w:p/>
     <w:p>
       <w:pPr>
         <w:keepNext/>
@@ -4179,7 +4177,6 @@
     </w:p>
     <w:p>
       <w:r>
-        <w:lastRenderedPageBreak/>
         <w:t>The allowed weight of a topping is in the range [</w:t>
       </w:r>
       <w:r>
@@ -4645,6 +4642,7 @@
                 <w:noProof/>
               </w:rPr>
             </w:pPr>
+            <w:bookmarkStart w:id="0" w:name="_GoBack"/>
             <w:r>
               <w:rPr>
                 <w:rFonts w:ascii="Consolas" w:hAnsi="Consolas" w:cs="Consolas"/>
@@ -4653,6 +4651,7 @@
               <w:t>Topping Meat 500</w:t>
             </w:r>
           </w:p>
+          <w:bookmarkEnd w:id="0"/>
           <w:p>
             <w:pPr>
               <w:spacing w:after="0" w:line="240" w:lineRule="auto"/>
@@ -5369,7 +5368,6 @@
                 <w:rFonts w:ascii="Consolas" w:hAnsi="Consolas" w:cs="Consolas"/>
                 <w:noProof/>
               </w:rPr>
-              <w:lastRenderedPageBreak/>
               <w:t>Pizza Burgas</w:t>
             </w:r>
           </w:p>
@@ -6556,7 +6554,6 @@
         </w:numPr>
       </w:pPr>
       <w:r>
-        <w:lastRenderedPageBreak/>
         <w:t>Stats should be in th</w:t>
       </w:r>
       <w:r>
@@ -7440,7 +7437,6 @@
     <w:r>
       <w:rPr>
         <w:noProof/>
-        <w:lang w:val="bg-BG" w:eastAsia="bg-BG"/>
       </w:rPr>
       <w:drawing>
         <wp:anchor distT="0" distB="0" distL="114300" distR="114300" simplePos="0" relativeHeight="251659264" behindDoc="0" locked="0" layoutInCell="1" allowOverlap="1">
@@ -7508,7 +7504,6 @@
     <w:r>
       <w:rPr>
         <w:noProof/>
-        <w:lang w:val="bg-BG" w:eastAsia="bg-BG"/>
       </w:rPr>
       <mc:AlternateContent>
         <mc:Choice Requires="wps">
@@ -7572,7 +7567,7 @@
             </wp:anchor>
           </w:drawing>
         </mc:Choice>
-        <mc:Fallback xmlns:w16cid="http://schemas.microsoft.com/office/word/2016/wordml/cid" xmlns:am3d="http://schemas.microsoft.com/office/drawing/2017/model3d" xmlns:aink="http://schemas.microsoft.com/office/drawing/2016/ink" xmlns:cx8="http://schemas.microsoft.com/office/drawing/2016/5/14/chartex" xmlns:cx7="http://schemas.microsoft.com/office/drawing/2016/5/13/chartex" xmlns:cx6="http://schemas.microsoft.com/office/drawing/2016/5/12/chartex" xmlns:cx5="http://schemas.microsoft.com/office/drawing/2016/5/11/chartex" xmlns:cx4="http://schemas.microsoft.com/office/drawing/2016/5/10/chartex" xmlns:cx3="http://schemas.microsoft.com/office/drawing/2016/5/9/chartex" xmlns:cx2="http://schemas.microsoft.com/office/drawing/2015/10/21/chartex">
+        <mc:Fallback xmlns:cx2="http://schemas.microsoft.com/office/drawing/2015/10/21/chartex" xmlns:cx3="http://schemas.microsoft.com/office/drawing/2016/5/9/chartex" xmlns:cx4="http://schemas.microsoft.com/office/drawing/2016/5/10/chartex" xmlns:cx5="http://schemas.microsoft.com/office/drawing/2016/5/11/chartex" xmlns:cx6="http://schemas.microsoft.com/office/drawing/2016/5/12/chartex" xmlns:cx7="http://schemas.microsoft.com/office/drawing/2016/5/13/chartex" xmlns:cx8="http://schemas.microsoft.com/office/drawing/2016/5/14/chartex" xmlns:aink="http://schemas.microsoft.com/office/drawing/2016/ink" xmlns:am3d="http://schemas.microsoft.com/office/drawing/2017/model3d" xmlns:w16cid="http://schemas.microsoft.com/office/word/2016/wordml/cid">
           <w:pict>
             <v:line w14:anchorId="1BD4462D" id="Straight Connector 25" o:spid="_x0000_s1026" style="position:absolute;flip:y;z-index:251660288;visibility:visible;mso-wrap-style:square;mso-width-percent:0;mso-height-percent:0;mso-wrap-distance-left:0;mso-wrap-distance-top:-6e-5mm;mso-wrap-distance-right:0;mso-wrap-distance-bottom:-6e-5mm;mso-position-horizontal:absolute;mso-position-horizontal-relative:text;mso-position-vertical:absolute;mso-position-vertical-relative:text;mso-width-percent:0;mso-height-percent:0;mso-width-relative:page;mso-height-relative:page" from="-.1pt,5.2pt" to="520.7pt,5.2pt" o:gfxdata="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" strokecolor="#f37123" strokeweight="1pt">
               <v:stroke endcap="round"/>
@@ -7584,7 +7579,6 @@
     <w:r>
       <w:rPr>
         <w:noProof/>
-        <w:lang w:val="bg-BG" w:eastAsia="bg-BG"/>
       </w:rPr>
       <mc:AlternateContent>
         <mc:Choice Requires="wps">
@@ -7708,7 +7702,6 @@
                               <w:noProof/>
                               <w:sz w:val="20"/>
                               <w:szCs w:val="20"/>
-                              <w:lang w:val="bg-BG" w:eastAsia="bg-BG"/>
                             </w:rPr>
                             <w:drawing>
                               <wp:inline distT="0" distB="0" distL="0" distR="0">
@@ -7779,7 +7772,6 @@
                               <w:noProof/>
                               <w:sz w:val="20"/>
                               <w:szCs w:val="20"/>
-                              <w:lang w:val="bg-BG" w:eastAsia="bg-BG"/>
                             </w:rPr>
                             <w:drawing>
                               <wp:inline distT="0" distB="0" distL="0" distR="0">
@@ -7843,7 +7835,6 @@
                               <w:noProof/>
                               <w:sz w:val="20"/>
                               <w:szCs w:val="20"/>
-                              <w:lang w:val="bg-BG" w:eastAsia="bg-BG"/>
                             </w:rPr>
                             <w:drawing>
                               <wp:inline distT="0" distB="0" distL="0" distR="0">
@@ -7906,7 +7897,6 @@
                               <w:noProof/>
                               <w:sz w:val="20"/>
                               <w:szCs w:val="20"/>
-                              <w:lang w:val="bg-BG" w:eastAsia="bg-BG"/>
                             </w:rPr>
                             <w:drawing>
                               <wp:inline distT="0" distB="0" distL="0" distR="0">
@@ -7969,7 +7959,6 @@
                               <w:noProof/>
                               <w:sz w:val="20"/>
                               <w:szCs w:val="20"/>
-                              <w:lang w:val="bg-BG" w:eastAsia="bg-BG"/>
                             </w:rPr>
                             <w:drawing>
                               <wp:inline distT="0" distB="0" distL="0" distR="0">
@@ -8032,7 +8021,6 @@
                               <w:noProof/>
                               <w:sz w:val="20"/>
                               <w:szCs w:val="20"/>
-                              <w:lang w:val="bg-BG" w:eastAsia="bg-BG"/>
                             </w:rPr>
                             <w:drawing>
                               <wp:inline distT="0" distB="0" distL="0" distR="0">
@@ -8095,7 +8083,6 @@
                               <w:noProof/>
                               <w:sz w:val="20"/>
                               <w:szCs w:val="20"/>
-                              <w:lang w:val="bg-BG" w:eastAsia="bg-BG"/>
                             </w:rPr>
                             <w:drawing>
                               <wp:inline distT="0" distB="0" distL="0" distR="0">
@@ -8158,7 +8145,6 @@
                               <w:noProof/>
                               <w:sz w:val="20"/>
                               <w:szCs w:val="20"/>
-                              <w:lang w:val="bg-BG" w:eastAsia="bg-BG"/>
                             </w:rPr>
                             <w:drawing>
                               <wp:inline distT="0" distB="0" distL="0" distR="0">
@@ -8221,7 +8207,6 @@
                               <w:noProof/>
                               <w:sz w:val="20"/>
                               <w:szCs w:val="20"/>
-                              <w:lang w:val="bg-BG" w:eastAsia="bg-BG"/>
                             </w:rPr>
                             <w:drawing>
                               <wp:inline distT="0" distB="0" distL="0" distR="0">
@@ -8423,7 +8408,7 @@
                                   </pic:cNvPicPr>
                                 </pic:nvPicPr>
                                 <pic:blipFill>
-                                  <a:blip r:embed="rId4">
+                                  <a:blip r:embed="rId15">
                                     <a:extLst>
                                       <a:ext uri="{28A0092B-C50C-407E-A947-70E740481C1C}">
                                         <a14:useLocalDpi xmlns:a14="http://schemas.microsoft.com/office/drawing/2010/main" val="0"/>
@@ -8494,7 +8479,7 @@
                                   </pic:cNvPicPr>
                                 </pic:nvPicPr>
                                 <pic:blipFill>
-                                  <a:blip r:embed="rId5">
+                                  <a:blip r:embed="rId16">
                                     <a:extLst>
                                       <a:ext uri="{28A0092B-C50C-407E-A947-70E740481C1C}">
                                         <a14:useLocalDpi xmlns:a14="http://schemas.microsoft.com/office/drawing/2010/main" val="0"/>
@@ -8558,7 +8543,7 @@
                                   </pic:cNvPicPr>
                                 </pic:nvPicPr>
                                 <pic:blipFill>
-                                  <a:blip r:embed="rId6">
+                                  <a:blip r:embed="rId17">
                                     <a:extLst>
                                       <a:ext uri="{28A0092B-C50C-407E-A947-70E740481C1C}">
                                         <a14:useLocalDpi xmlns:a14="http://schemas.microsoft.com/office/drawing/2010/main" val="0"/>
@@ -8621,7 +8606,7 @@
                                   </pic:cNvPicPr>
                                 </pic:nvPicPr>
                                 <pic:blipFill>
-                                  <a:blip r:embed="rId7">
+                                  <a:blip r:embed="rId18">
                                     <a:extLst>
                                       <a:ext uri="{28A0092B-C50C-407E-A947-70E740481C1C}">
                                         <a14:useLocalDpi xmlns:a14="http://schemas.microsoft.com/office/drawing/2010/main" val="0"/>
@@ -8684,7 +8669,7 @@
                                   </pic:cNvPicPr>
                                 </pic:nvPicPr>
                                 <pic:blipFill>
-                                  <a:blip r:embed="rId8">
+                                  <a:blip r:embed="rId19">
                                     <a:extLst>
                                       <a:ext uri="{28A0092B-C50C-407E-A947-70E740481C1C}">
                                         <a14:useLocalDpi xmlns:a14="http://schemas.microsoft.com/office/drawing/2010/main" val="0"/>
@@ -8747,7 +8732,7 @@
                                   </pic:cNvPicPr>
                                 </pic:nvPicPr>
                                 <pic:blipFill>
-                                  <a:blip r:embed="rId9">
+                                  <a:blip r:embed="rId20">
                                     <a:extLst>
                                       <a:ext uri="{28A0092B-C50C-407E-A947-70E740481C1C}">
                                         <a14:useLocalDpi xmlns:a14="http://schemas.microsoft.com/office/drawing/2010/main" val="0"/>
@@ -8810,7 +8795,7 @@
                                   </pic:cNvPicPr>
                                 </pic:nvPicPr>
                                 <pic:blipFill>
-                                  <a:blip r:embed="rId10">
+                                  <a:blip r:embed="rId21">
                                     <a:extLst>
                                       <a:ext uri="{28A0092B-C50C-407E-A947-70E740481C1C}">
                                         <a14:useLocalDpi xmlns:a14="http://schemas.microsoft.com/office/drawing/2010/main" val="0"/>
@@ -8873,7 +8858,7 @@
                                   </pic:cNvPicPr>
                                 </pic:nvPicPr>
                                 <pic:blipFill>
-                                  <a:blip r:embed="rId11">
+                                  <a:blip r:embed="rId22">
                                     <a:extLst>
                                       <a:ext uri="{28A0092B-C50C-407E-A947-70E740481C1C}">
                                         <a14:useLocalDpi xmlns:a14="http://schemas.microsoft.com/office/drawing/2010/main" val="0"/>
@@ -8936,7 +8921,7 @@
                                   </pic:cNvPicPr>
                                 </pic:nvPicPr>
                                 <pic:blipFill>
-                                  <a:blip r:embed="rId12">
+                                  <a:blip r:embed="rId23">
                                     <a:extLst>
                                       <a:ext uri="{28A0092B-C50C-407E-A947-70E740481C1C}">
                                         <a14:useLocalDpi xmlns:a14="http://schemas.microsoft.com/office/drawing/2010/main" val="0"/>
@@ -9018,7 +9003,6 @@
     <w:r>
       <w:rPr>
         <w:noProof/>
-        <w:lang w:val="bg-BG" w:eastAsia="bg-BG"/>
       </w:rPr>
       <mc:AlternateContent>
         <mc:Choice Requires="wps">
@@ -9134,7 +9118,6 @@
     <w:r>
       <w:rPr>
         <w:noProof/>
-        <w:lang w:val="bg-BG" w:eastAsia="bg-BG"/>
       </w:rPr>
       <mc:AlternateContent>
         <mc:Choice Requires="wps">
@@ -9237,7 +9220,7 @@
                               <w:sz w:val="18"/>
                               <w:szCs w:val="18"/>
                             </w:rPr>
-                            <w:t>2</w:t>
+                            <w:t>1</w:t>
                           </w:r>
                           <w:r>
                             <w:rPr>
@@ -9280,7 +9263,7 @@
                               <w:sz w:val="18"/>
                               <w:szCs w:val="18"/>
                             </w:rPr>
-                            <w:t>7</w:t>
+                            <w:t>1</w:t>
                           </w:r>
                           <w:r>
                             <w:rPr>
@@ -9309,6 +9292,10 @@
         </mc:Choice>
         <mc:Fallback>
           <w:pict>
+            <v:shapetype id="_x0000_t202" coordsize="21600,21600" o:spt="202" path="m,l,21600r21600,l21600,xe">
+              <v:stroke joinstyle="miter"/>
+              <v:path gradientshapeok="t" o:connecttype="rect"/>
+            </v:shapetype>
             <v:shape id="Text Box 9" o:spid="_x0000_s1028" type="#_x0000_t202" style="position:absolute;margin-left:444.65pt;margin-top:26.95pt;width:70.9pt;height:15.9pt;z-index:251663360;visibility:visible;mso-wrap-style:square;mso-width-percent:0;mso-height-percent:0;mso-wrap-distance-left:0;mso-wrap-distance-top:0;mso-wrap-distance-right:0;mso-wrap-distance-bottom:0;mso-position-horizontal:absolute;mso-position-horizontal-relative:text;mso-position-vertical:absolute;mso-position-vertical-relative:text;mso-width-percent:0;mso-height-percent:0;mso-width-relative:page;mso-height-relative:page;v-text-anchor:middle" o:gfxdata="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" filled="f" stroked="f" strokeweight=".5pt">
               <v:textbox inset="0,0,0,0">
                 <w:txbxContent>
@@ -9355,7 +9342,7 @@
                         <w:sz w:val="18"/>
                         <w:szCs w:val="18"/>
                       </w:rPr>
-                      <w:t>2</w:t>
+                      <w:t>1</w:t>
                     </w:r>
                     <w:r>
                       <w:rPr>
@@ -9398,7 +9385,7 @@
                         <w:sz w:val="18"/>
                         <w:szCs w:val="18"/>
                       </w:rPr>
-                      <w:t>7</w:t>
+                      <w:t>1</w:t>
                     </w:r>
                     <w:r>
                       <w:rPr>
@@ -12364,7 +12351,7 @@
 </file>
 
 <file path=customXml/itemProps1.xml><?xml version="1.0" encoding="utf-8"?>
-<ds:datastoreItem xmlns:ds="http://schemas.openxmlformats.org/officeDocument/2006/customXml" ds:itemID="{CAFB6C30-2867-4C86-9EE9-030BFB01437F}">
+<ds:datastoreItem xmlns:ds="http://schemas.openxmlformats.org/officeDocument/2006/customXml" ds:itemID="{6CA881B1-1DFC-443B-9CEE-85364A67F300}">
   <ds:schemaRefs>
     <ds:schemaRef ds:uri="http://schemas.openxmlformats.org/officeDocument/2006/bibliography"/>
   </ds:schemaRefs>

</xml_diff>